<commit_message>
worked on usability documentation
</commit_message>
<xml_diff>
--- a/Live Code Docs Usability Test.docx
+++ b/Live Code Docs Usability Test.docx
@@ -104,8 +104,26 @@
           <w:rFonts w:ascii="Times New Roman" w:hAnsi="Times New Roman" w:cs="Times New Roman"/>
           <w:sz w:val="24"/>
         </w:rPr>
-        <w:t>Open the NEWFILE file</w:t>
-      </w:r>
+        <w:t xml:space="preserve">Open the </w:t>
+      </w:r>
+      <w:proofErr w:type="spellStart"/>
+      <w:r>
+        <w:rPr>
+          <w:rFonts w:ascii="Times New Roman" w:hAnsi="Times New Roman" w:cs="Times New Roman"/>
+          <w:sz w:val="24"/>
+        </w:rPr>
+        <w:t>testFile</w:t>
+      </w:r>
+      <w:proofErr w:type="spellEnd"/>
+      <w:r>
+        <w:rPr>
+          <w:rFonts w:ascii="Times New Roman" w:hAnsi="Times New Roman" w:cs="Times New Roman"/>
+          <w:sz w:val="24"/>
+        </w:rPr>
+        <w:t xml:space="preserve"> file</w:t>
+      </w:r>
+      <w:bookmarkStart w:id="0" w:name="_GoBack"/>
+      <w:bookmarkEnd w:id="0"/>
     </w:p>
     <w:p>
       <w:pPr>
@@ -202,8 +220,6 @@
         </w:rPr>
         <w:t>Re-open the Console and File pop-outs.</w:t>
       </w:r>
-      <w:bookmarkStart w:id="0" w:name="_GoBack"/>
-      <w:bookmarkEnd w:id="0"/>
     </w:p>
     <w:p>
       <w:pPr>

</xml_diff>

<commit_message>
Updated usability test documents
</commit_message>
<xml_diff>
--- a/Live Code Docs Usability Test.docx
+++ b/Live Code Docs Usability Test.docx
@@ -9,7 +9,6 @@
           <w:rFonts w:ascii="Times New Roman" w:hAnsi="Times New Roman" w:cs="Times New Roman"/>
           <w:b/>
           <w:sz w:val="24"/>
-          <w:u w:val="single"/>
         </w:rPr>
       </w:pPr>
       <w:r>
@@ -17,7 +16,6 @@
           <w:rFonts w:ascii="Times New Roman" w:hAnsi="Times New Roman" w:cs="Times New Roman"/>
           <w:b/>
           <w:sz w:val="24"/>
-          <w:u w:val="single"/>
         </w:rPr>
         <w:t>Live Code Docs Usability Test</w:t>
       </w:r>
@@ -50,15 +48,32 @@
           <w:rFonts w:ascii="Times New Roman" w:hAnsi="Times New Roman" w:cs="Times New Roman"/>
           <w:sz w:val="24"/>
         </w:rPr>
-        <w:t>Write and execute the following line of code:</w:t>
-      </w:r>
-    </w:p>
-    <w:p>
-      <w:pPr>
-        <w:ind w:left="720" w:firstLine="720"/>
-        <w:rPr>
-          <w:rFonts w:ascii="Times New Roman" w:hAnsi="Times New Roman" w:cs="Times New Roman"/>
-          <w:sz w:val="24"/>
+        <w:t xml:space="preserve">Write and execute the following </w:t>
+      </w:r>
+      <w:r>
+        <w:rPr>
+          <w:rFonts w:ascii="Times New Roman" w:hAnsi="Times New Roman" w:cs="Times New Roman"/>
+          <w:sz w:val="24"/>
+        </w:rPr>
+        <w:t>snippet</w:t>
+      </w:r>
+      <w:r>
+        <w:rPr>
+          <w:rFonts w:ascii="Times New Roman" w:hAnsi="Times New Roman" w:cs="Times New Roman"/>
+          <w:sz w:val="24"/>
+        </w:rPr>
+        <w:t xml:space="preserve"> of code:</w:t>
+      </w:r>
+    </w:p>
+    <w:p>
+      <w:pPr>
+        <w:autoSpaceDE w:val="0"/>
+        <w:autoSpaceDN w:val="0"/>
+        <w:spacing w:before="40" w:after="40" w:line="240" w:lineRule="auto"/>
+        <w:ind w:left="720"/>
+        <w:rPr>
+          <w:rFonts w:ascii="Times New Roman" w:hAnsi="Times New Roman" w:cs="Times New Roman"/>
+          <w:sz w:val="28"/>
         </w:rPr>
       </w:pPr>
       <w:proofErr w:type="spellStart"/>
@@ -66,26 +81,192 @@
       <w:r>
         <w:rPr>
           <w:rFonts w:ascii="Times New Roman" w:hAnsi="Times New Roman" w:cs="Times New Roman"/>
-          <w:sz w:val="24"/>
-        </w:rPr>
-        <w:t>printf</w:t>
+          <w:color w:val="000000"/>
+          <w:sz w:val="24"/>
+          <w:szCs w:val="20"/>
+        </w:rPr>
+        <w:t>def</w:t>
       </w:r>
       <w:proofErr w:type="spellEnd"/>
-      <w:r>
-        <w:rPr>
-          <w:rFonts w:ascii="Times New Roman" w:hAnsi="Times New Roman" w:cs="Times New Roman"/>
-          <w:sz w:val="24"/>
-        </w:rPr>
-        <w:t>(</w:t>
-      </w:r>
       <w:proofErr w:type="gramEnd"/>
       <w:r>
         <w:rPr>
           <w:rFonts w:ascii="Times New Roman" w:hAnsi="Times New Roman" w:cs="Times New Roman"/>
-          <w:sz w:val="24"/>
-        </w:rPr>
-        <w:t>2+3);</w:t>
-      </w:r>
+          <w:color w:val="000000"/>
+          <w:sz w:val="24"/>
+          <w:szCs w:val="20"/>
+        </w:rPr>
+        <w:t xml:space="preserve"> main():</w:t>
+      </w:r>
+    </w:p>
+    <w:p>
+      <w:pPr>
+        <w:pStyle w:val="ListParagraph"/>
+        <w:autoSpaceDE w:val="0"/>
+        <w:autoSpaceDN w:val="0"/>
+        <w:spacing w:before="40" w:after="40" w:line="240" w:lineRule="auto"/>
+        <w:rPr>
+          <w:rFonts w:ascii="Times New Roman" w:hAnsi="Times New Roman" w:cs="Times New Roman"/>
+          <w:sz w:val="28"/>
+        </w:rPr>
+      </w:pPr>
+      <w:r>
+        <w:rPr>
+          <w:rFonts w:ascii="Times New Roman" w:hAnsi="Times New Roman" w:cs="Times New Roman"/>
+          <w:color w:val="000000"/>
+          <w:sz w:val="24"/>
+          <w:szCs w:val="20"/>
+        </w:rPr>
+        <w:t xml:space="preserve">            </w:t>
+      </w:r>
+      <w:proofErr w:type="gramStart"/>
+      <w:r>
+        <w:rPr>
+          <w:rFonts w:ascii="Times New Roman" w:hAnsi="Times New Roman" w:cs="Times New Roman"/>
+          <w:color w:val="000000"/>
+          <w:sz w:val="24"/>
+          <w:szCs w:val="20"/>
+        </w:rPr>
+        <w:t>print</w:t>
+      </w:r>
+      <w:proofErr w:type="gramEnd"/>
+      <w:r>
+        <w:rPr>
+          <w:rFonts w:ascii="Times New Roman" w:hAnsi="Times New Roman" w:cs="Times New Roman"/>
+          <w:color w:val="000000"/>
+          <w:sz w:val="24"/>
+          <w:szCs w:val="20"/>
+        </w:rPr>
+        <w:t xml:space="preserve"> </w:t>
+      </w:r>
+      <w:proofErr w:type="spellStart"/>
+      <w:r>
+        <w:rPr>
+          <w:rFonts w:ascii="Times New Roman" w:hAnsi="Times New Roman" w:cs="Times New Roman"/>
+          <w:color w:val="000000"/>
+          <w:sz w:val="24"/>
+          <w:szCs w:val="20"/>
+        </w:rPr>
+        <w:t>str</w:t>
+      </w:r>
+      <w:proofErr w:type="spellEnd"/>
+      <w:r>
+        <w:rPr>
+          <w:rFonts w:ascii="Times New Roman" w:hAnsi="Times New Roman" w:cs="Times New Roman"/>
+          <w:color w:val="000000"/>
+          <w:sz w:val="24"/>
+          <w:szCs w:val="20"/>
+        </w:rPr>
+        <w:t>(2 + 3)</w:t>
+      </w:r>
+    </w:p>
+    <w:p>
+      <w:pPr>
+        <w:pStyle w:val="ListParagraph"/>
+        <w:autoSpaceDE w:val="0"/>
+        <w:autoSpaceDN w:val="0"/>
+        <w:spacing w:before="40" w:after="40" w:line="240" w:lineRule="auto"/>
+        <w:rPr>
+          <w:rFonts w:ascii="Times New Roman" w:hAnsi="Times New Roman" w:cs="Times New Roman"/>
+          <w:sz w:val="28"/>
+        </w:rPr>
+      </w:pPr>
+      <w:r>
+        <w:rPr>
+          <w:rFonts w:ascii="Times New Roman" w:hAnsi="Times New Roman" w:cs="Times New Roman"/>
+          <w:color w:val="000000"/>
+          <w:sz w:val="24"/>
+          <w:szCs w:val="20"/>
+        </w:rPr>
+        <w:t xml:space="preserve">    </w:t>
+      </w:r>
+    </w:p>
+    <w:p>
+      <w:pPr>
+        <w:pStyle w:val="ListParagraph"/>
+        <w:autoSpaceDE w:val="0"/>
+        <w:autoSpaceDN w:val="0"/>
+        <w:spacing w:before="40" w:after="40" w:line="240" w:lineRule="auto"/>
+        <w:rPr>
+          <w:rFonts w:ascii="Times New Roman" w:hAnsi="Times New Roman" w:cs="Times New Roman"/>
+          <w:sz w:val="28"/>
+        </w:rPr>
+      </w:pPr>
+      <w:proofErr w:type="gramStart"/>
+      <w:r>
+        <w:rPr>
+          <w:rFonts w:ascii="Times New Roman" w:hAnsi="Times New Roman" w:cs="Times New Roman"/>
+          <w:color w:val="000000"/>
+          <w:sz w:val="24"/>
+          <w:szCs w:val="20"/>
+        </w:rPr>
+        <w:t>if</w:t>
+      </w:r>
+      <w:proofErr w:type="gramEnd"/>
+      <w:r>
+        <w:rPr>
+          <w:rFonts w:ascii="Times New Roman" w:hAnsi="Times New Roman" w:cs="Times New Roman"/>
+          <w:color w:val="000000"/>
+          <w:sz w:val="24"/>
+          <w:szCs w:val="20"/>
+        </w:rPr>
+        <w:t xml:space="preserve"> __name__ == "__main__":</w:t>
+      </w:r>
+    </w:p>
+    <w:p>
+      <w:pPr>
+        <w:pStyle w:val="ListParagraph"/>
+        <w:autoSpaceDE w:val="0"/>
+        <w:autoSpaceDN w:val="0"/>
+        <w:spacing w:before="40" w:after="40" w:line="240" w:lineRule="auto"/>
+        <w:rPr>
+          <w:rFonts w:ascii="Times New Roman" w:hAnsi="Times New Roman" w:cs="Times New Roman"/>
+          <w:color w:val="000000"/>
+          <w:sz w:val="24"/>
+          <w:szCs w:val="20"/>
+        </w:rPr>
+      </w:pPr>
+      <w:r>
+        <w:rPr>
+          <w:rFonts w:ascii="Times New Roman" w:hAnsi="Times New Roman" w:cs="Times New Roman"/>
+          <w:color w:val="000000"/>
+          <w:sz w:val="24"/>
+          <w:szCs w:val="20"/>
+        </w:rPr>
+        <w:t xml:space="preserve">            </w:t>
+      </w:r>
+      <w:proofErr w:type="gramStart"/>
+      <w:r>
+        <w:rPr>
+          <w:rFonts w:ascii="Times New Roman" w:hAnsi="Times New Roman" w:cs="Times New Roman"/>
+          <w:color w:val="000000"/>
+          <w:sz w:val="24"/>
+          <w:szCs w:val="20"/>
+        </w:rPr>
+        <w:t>main()</w:t>
+      </w:r>
+      <w:proofErr w:type="gramEnd"/>
+      <w:r>
+        <w:rPr>
+          <w:rFonts w:ascii="Times New Roman" w:hAnsi="Times New Roman" w:cs="Times New Roman"/>
+          <w:color w:val="000000"/>
+          <w:sz w:val="24"/>
+          <w:szCs w:val="20"/>
+        </w:rPr>
+        <w:t xml:space="preserve"> </w:t>
+      </w:r>
+    </w:p>
+    <w:p>
+      <w:pPr>
+        <w:pStyle w:val="ListParagraph"/>
+        <w:autoSpaceDE w:val="0"/>
+        <w:autoSpaceDN w:val="0"/>
+        <w:spacing w:before="40" w:after="40" w:line="240" w:lineRule="auto"/>
+        <w:rPr>
+          <w:rFonts w:ascii="Times New Roman" w:hAnsi="Times New Roman" w:cs="Times New Roman"/>
+          <w:sz w:val="28"/>
+        </w:rPr>
+      </w:pPr>
     </w:p>
     <w:p>
       <w:pPr>
@@ -122,8 +303,6 @@
         </w:rPr>
         <w:t xml:space="preserve"> file</w:t>
       </w:r>
-      <w:bookmarkStart w:id="0" w:name="_GoBack"/>
-      <w:bookmarkEnd w:id="0"/>
     </w:p>
     <w:p>
       <w:pPr>
@@ -220,6 +399,8 @@
         </w:rPr>
         <w:t>Re-open the Console and File pop-outs.</w:t>
       </w:r>
+      <w:bookmarkStart w:id="0" w:name="_GoBack"/>
+      <w:bookmarkEnd w:id="0"/>
     </w:p>
     <w:p>
       <w:pPr>
@@ -778,6 +959,36 @@
       <w:contextualSpacing/>
     </w:pPr>
   </w:style>
+  <w:style w:type="paragraph" w:styleId="BalloonText">
+    <w:name w:val="Balloon Text"/>
+    <w:basedOn w:val="Normal"/>
+    <w:link w:val="BalloonTextChar"/>
+    <w:uiPriority w:val="99"/>
+    <w:semiHidden/>
+    <w:unhideWhenUsed/>
+    <w:rsid w:val="00F2682D"/>
+    <w:pPr>
+      <w:spacing w:after="0" w:line="240" w:lineRule="auto"/>
+    </w:pPr>
+    <w:rPr>
+      <w:rFonts w:ascii="Segoe UI" w:hAnsi="Segoe UI" w:cs="Segoe UI"/>
+      <w:sz w:val="18"/>
+      <w:szCs w:val="18"/>
+    </w:rPr>
+  </w:style>
+  <w:style w:type="character" w:customStyle="1" w:styleId="BalloonTextChar">
+    <w:name w:val="Balloon Text Char"/>
+    <w:basedOn w:val="DefaultParagraphFont"/>
+    <w:link w:val="BalloonText"/>
+    <w:uiPriority w:val="99"/>
+    <w:semiHidden/>
+    <w:rsid w:val="00F2682D"/>
+    <w:rPr>
+      <w:rFonts w:ascii="Segoe UI" w:hAnsi="Segoe UI" w:cs="Segoe UI"/>
+      <w:sz w:val="18"/>
+      <w:szCs w:val="18"/>
+    </w:rPr>
+  </w:style>
 </w:styles>
 </file>
 

</xml_diff>